<commit_message>
add vocabulary unit 16-20 of part 1
</commit_message>
<xml_diff>
--- a/vocabulary/Khang/kanji_class_nihon.docx
+++ b/vocabulary/Khang/kanji_class_nihon.docx
@@ -4158,9 +4158,6 @@
     <w:p>
       <w:pPr>
         <w:spacing w:line="240" w:lineRule="auto"/>
-        <w:rPr>
-          <w:rFonts w:hint="eastAsia"/>
-        </w:rPr>
       </w:pPr>
       <w:r>
         <w:rPr>
@@ -4472,10 +4469,7 @@
         <w:t>好色</w:t>
       </w:r>
       <w:r>
-        <w:t xml:space="preserve"> </w:t>
-      </w:r>
-      <w:r>
-        <w:t xml:space="preserve">- </w:t>
+        <w:t xml:space="preserve"> - </w:t>
       </w:r>
       <w:r>
         <w:rPr>
@@ -5298,7 +5292,40 @@
         <w:rPr>
           <w:rFonts w:hint="eastAsia"/>
         </w:rPr>
-        <w:t>くるま</w:t>
+        <w:t>き</w:t>
+      </w:r>
+      <w:r>
+        <w:rPr>
+          <w:rFonts w:hint="eastAsia"/>
+        </w:rPr>
+        <w:t>-</w:t>
+      </w:r>
+      <w:r>
+        <w:rPr>
+          <w:rFonts w:hint="eastAsia"/>
+        </w:rPr>
+        <w:t>く</w:t>
+      </w:r>
+      <w:r>
+        <w:t>•</w:t>
+      </w:r>
+      <w:r>
+        <w:rPr>
+          <w:rFonts w:hint="eastAsia"/>
+        </w:rPr>
+        <w:t>き</w:t>
+      </w:r>
+      <w:r>
+        <w:rPr>
+          <w:rFonts w:hint="eastAsia"/>
+        </w:rPr>
+        <w:t>-</w:t>
+      </w:r>
+      <w:r>
+        <w:rPr>
+          <w:rFonts w:hint="eastAsia"/>
+        </w:rPr>
+        <w:t>こえる</w:t>
       </w:r>
       <w:r>
         <w:rPr>
@@ -5306,6 +5333,8 @@
         </w:rPr>
         <w:t>）</w:t>
       </w:r>
+      <w:bookmarkStart w:id="0" w:name="_GoBack"/>
+      <w:bookmarkEnd w:id="0"/>
     </w:p>
     <w:p>
       <w:pPr>
@@ -5890,8 +5919,6 @@
         </w:rPr>
         <w:t>会話</w:t>
       </w:r>
-      <w:bookmarkStart w:id="0" w:name="_GoBack"/>
-      <w:bookmarkEnd w:id="0"/>
     </w:p>
     <w:p>
       <w:pPr>

</xml_diff>